<commit_message>
Updated ReadMe, Minor changes to processing files and Data Analysis Files
</commit_message>
<xml_diff>
--- a/design and hypotheses/experiment 5/Data Analysis Plan.docx
+++ b/design and hypotheses/experiment 5/Data Analysis Plan.docx
@@ -1281,7 +1281,48 @@
           <w:szCs w:val="24"/>
           <w:lang w:val="en-US"/>
         </w:rPr>
-        <w:t xml:space="preserve">) – one for their ideology concerning economic issues and another for social issues. If these two scores are found to correlate highly with one another then we will average them to create a ‘General Political Ideology’ score, with higher values indicative of more conservative beliefs and lower values of more liberal beliefs. </w:t>
+        <w:t xml:space="preserve">) – one for their ideology concerning economic issues and another for social issues. If these two scores are found to correlate highly with one another </w:t>
+      </w:r>
+      <w:r>
+        <w:rPr>
+          <w:rFonts w:ascii="Times New Roman" w:hAnsi="Times New Roman" w:cs="Times New Roman"/>
+          <w:color w:val="000000" w:themeColor="text1"/>
+          <w:sz w:val="24"/>
+          <w:szCs w:val="24"/>
+          <w:lang w:val="en-US"/>
+        </w:rPr>
+        <w:t>(</w:t>
+      </w:r>
+      <w:r>
+        <w:rPr>
+          <w:rFonts w:ascii="Times New Roman" w:hAnsi="Times New Roman" w:cs="Times New Roman"/>
+          <w:i/>
+          <w:color w:val="000000" w:themeColor="text1"/>
+          <w:sz w:val="24"/>
+          <w:szCs w:val="24"/>
+          <w:lang w:val="en-US"/>
+        </w:rPr>
+        <w:t>r</w:t>
+      </w:r>
+      <w:r>
+        <w:rPr>
+          <w:rFonts w:ascii="Times New Roman" w:hAnsi="Times New Roman" w:cs="Times New Roman"/>
+          <w:color w:val="000000" w:themeColor="text1"/>
+          <w:sz w:val="24"/>
+          <w:szCs w:val="24"/>
+          <w:lang w:val="en-US"/>
+        </w:rPr>
+        <w:t xml:space="preserve"> &gt; .7) </w:t>
+      </w:r>
+      <w:r>
+        <w:rPr>
+          <w:rFonts w:ascii="Times New Roman" w:hAnsi="Times New Roman" w:cs="Times New Roman"/>
+          <w:color w:val="000000" w:themeColor="text1"/>
+          <w:sz w:val="24"/>
+          <w:szCs w:val="24"/>
+          <w:lang w:val="en-US"/>
+        </w:rPr>
+        <w:t xml:space="preserve">then we will average them to create a ‘General Political Ideology’ score, with higher values indicative of more conservative beliefs and lower values of more liberal beliefs. </w:t>
       </w:r>
     </w:p>
     <w:p>
@@ -1357,7 +1398,50 @@
           <w:szCs w:val="24"/>
           <w:lang w:val="en-US"/>
         </w:rPr>
-        <w:t xml:space="preserve">). If these two scores are found to correlate highly then we will average them to create a ‘General Political </w:t>
+        <w:t xml:space="preserve">). If these two scores are found to correlate highly </w:t>
+      </w:r>
+      <w:r>
+        <w:rPr>
+          <w:rFonts w:ascii="Times New Roman" w:hAnsi="Times New Roman" w:cs="Times New Roman"/>
+          <w:color w:val="000000" w:themeColor="text1"/>
+          <w:sz w:val="24"/>
+          <w:szCs w:val="24"/>
+          <w:lang w:val="en-US"/>
+        </w:rPr>
+        <w:t>(</w:t>
+      </w:r>
+      <w:r>
+        <w:rPr>
+          <w:rFonts w:ascii="Times New Roman" w:hAnsi="Times New Roman" w:cs="Times New Roman"/>
+          <w:i/>
+          <w:color w:val="000000" w:themeColor="text1"/>
+          <w:sz w:val="24"/>
+          <w:szCs w:val="24"/>
+          <w:lang w:val="en-US"/>
+        </w:rPr>
+        <w:t>r</w:t>
+      </w:r>
+      <w:r>
+        <w:rPr>
+          <w:rFonts w:ascii="Times New Roman" w:hAnsi="Times New Roman" w:cs="Times New Roman"/>
+          <w:color w:val="000000" w:themeColor="text1"/>
+          <w:sz w:val="24"/>
+          <w:szCs w:val="24"/>
+          <w:lang w:val="en-US"/>
+        </w:rPr>
+        <w:t xml:space="preserve"> &gt; .7) </w:t>
+      </w:r>
+      <w:bookmarkStart w:id="0" w:name="_GoBack"/>
+      <w:bookmarkEnd w:id="0"/>
+      <w:r>
+        <w:rPr>
+          <w:rFonts w:ascii="Times New Roman" w:hAnsi="Times New Roman" w:cs="Times New Roman"/>
+          <w:color w:val="000000" w:themeColor="text1"/>
+          <w:sz w:val="24"/>
+          <w:szCs w:val="24"/>
+          <w:lang w:val="en-US"/>
+        </w:rPr>
+        <w:t xml:space="preserve">then we will average them to create a ‘General </w:t>
       </w:r>
       <w:r>
         <w:rPr>
@@ -1368,7 +1452,7 @@
           <w:lang w:val="en-US"/>
         </w:rPr>
         <w:lastRenderedPageBreak/>
-        <w:t xml:space="preserve">Identity’ score, with larger values indicating greater endorsement of the idea that one’s political attitudes and beliefs are important to one’s self-identity. </w:t>
+        <w:t xml:space="preserve">Political Identity’ score, with larger values indicating greater endorsement of the idea that one’s political attitudes and beliefs are important to one’s self-identity. </w:t>
       </w:r>
     </w:p>
     <w:p>
@@ -1988,8 +2072,6 @@
           <w:lang w:val="en-US"/>
         </w:rPr>
       </w:pPr>
-      <w:bookmarkStart w:id="0" w:name="_GoBack"/>
-      <w:bookmarkEnd w:id="0"/>
       <w:r>
         <w:rPr>
           <w:rFonts w:ascii="Times New Roman" w:hAnsi="Times New Roman" w:cs="Times New Roman"/>

</xml_diff>

<commit_message>
Changes to the pre-reg document
also removing minor changes to the Data Analysis pre-reg files
</commit_message>
<xml_diff>
--- a/design and hypotheses/experiment 5/Data Analysis Plan.docx
+++ b/design and hypotheses/experiment 5/Data Analysis Plan.docx
@@ -1281,48 +1281,7 @@
           <w:szCs w:val="24"/>
           <w:lang w:val="en-US"/>
         </w:rPr>
-        <w:t xml:space="preserve">) – one for their ideology concerning economic issues and another for social issues. If these two scores are found to correlate highly with one another </w:t>
-      </w:r>
-      <w:r>
-        <w:rPr>
-          <w:rFonts w:ascii="Times New Roman" w:hAnsi="Times New Roman" w:cs="Times New Roman"/>
-          <w:color w:val="000000" w:themeColor="text1"/>
-          <w:sz w:val="24"/>
-          <w:szCs w:val="24"/>
-          <w:lang w:val="en-US"/>
-        </w:rPr>
-        <w:t>(</w:t>
-      </w:r>
-      <w:r>
-        <w:rPr>
-          <w:rFonts w:ascii="Times New Roman" w:hAnsi="Times New Roman" w:cs="Times New Roman"/>
-          <w:i/>
-          <w:color w:val="000000" w:themeColor="text1"/>
-          <w:sz w:val="24"/>
-          <w:szCs w:val="24"/>
-          <w:lang w:val="en-US"/>
-        </w:rPr>
-        <w:t>r</w:t>
-      </w:r>
-      <w:r>
-        <w:rPr>
-          <w:rFonts w:ascii="Times New Roman" w:hAnsi="Times New Roman" w:cs="Times New Roman"/>
-          <w:color w:val="000000" w:themeColor="text1"/>
-          <w:sz w:val="24"/>
-          <w:szCs w:val="24"/>
-          <w:lang w:val="en-US"/>
-        </w:rPr>
-        <w:t xml:space="preserve"> &gt; .7) </w:t>
-      </w:r>
-      <w:r>
-        <w:rPr>
-          <w:rFonts w:ascii="Times New Roman" w:hAnsi="Times New Roman" w:cs="Times New Roman"/>
-          <w:color w:val="000000" w:themeColor="text1"/>
-          <w:sz w:val="24"/>
-          <w:szCs w:val="24"/>
-          <w:lang w:val="en-US"/>
-        </w:rPr>
-        <w:t xml:space="preserve">then we will average them to create a ‘General Political Ideology’ score, with higher values indicative of more conservative beliefs and lower values of more liberal beliefs. </w:t>
+        <w:t xml:space="preserve">) – one for their ideology concerning economic issues and another for social issues. If these two scores are found to correlate highly with one another then we will average them to create a ‘General Political Ideology’ score, with higher values indicative of more conservative beliefs and lower values of more liberal beliefs. </w:t>
       </w:r>
     </w:p>
     <w:p>
@@ -1400,37 +1359,6 @@
         </w:rPr>
         <w:t xml:space="preserve">). If these two scores are found to correlate highly </w:t>
       </w:r>
-      <w:r>
-        <w:rPr>
-          <w:rFonts w:ascii="Times New Roman" w:hAnsi="Times New Roman" w:cs="Times New Roman"/>
-          <w:color w:val="000000" w:themeColor="text1"/>
-          <w:sz w:val="24"/>
-          <w:szCs w:val="24"/>
-          <w:lang w:val="en-US"/>
-        </w:rPr>
-        <w:t>(</w:t>
-      </w:r>
-      <w:r>
-        <w:rPr>
-          <w:rFonts w:ascii="Times New Roman" w:hAnsi="Times New Roman" w:cs="Times New Roman"/>
-          <w:i/>
-          <w:color w:val="000000" w:themeColor="text1"/>
-          <w:sz w:val="24"/>
-          <w:szCs w:val="24"/>
-          <w:lang w:val="en-US"/>
-        </w:rPr>
-        <w:t>r</w:t>
-      </w:r>
-      <w:r>
-        <w:rPr>
-          <w:rFonts w:ascii="Times New Roman" w:hAnsi="Times New Roman" w:cs="Times New Roman"/>
-          <w:color w:val="000000" w:themeColor="text1"/>
-          <w:sz w:val="24"/>
-          <w:szCs w:val="24"/>
-          <w:lang w:val="en-US"/>
-        </w:rPr>
-        <w:t xml:space="preserve"> &gt; .7) </w:t>
-      </w:r>
       <w:bookmarkStart w:id="0" w:name="_GoBack"/>
       <w:bookmarkEnd w:id="0"/>
       <w:r>
@@ -1441,7 +1369,7 @@
           <w:szCs w:val="24"/>
           <w:lang w:val="en-US"/>
         </w:rPr>
-        <w:t xml:space="preserve">then we will average them to create a ‘General </w:t>
+        <w:t xml:space="preserve">then we will average them to create a ‘General Political </w:t>
       </w:r>
       <w:r>
         <w:rPr>
@@ -1452,7 +1380,7 @@
           <w:lang w:val="en-US"/>
         </w:rPr>
         <w:lastRenderedPageBreak/>
-        <w:t xml:space="preserve">Political Identity’ score, with larger values indicating greater endorsement of the idea that one’s political attitudes and beliefs are important to one’s self-identity. </w:t>
+        <w:t xml:space="preserve">Identity’ score, with larger values indicating greater endorsement of the idea that one’s political attitudes and beliefs are important to one’s self-identity. </w:t>
       </w:r>
     </w:p>
     <w:p>

</xml_diff>